<commit_message>
Remaining requirements and changes.
</commit_message>
<xml_diff>
--- a/Laravel_Aaron_Pua.docx
+++ b/Laravel_Aaron_Pua.docx
@@ -2,6 +2,834 @@
 <file path=word/document.xml><?xml version="1.0" encoding="utf-8"?>
 <w:document xmlns:wpc="http://schemas.microsoft.com/office/word/2010/wordprocessingCanvas" xmlns:cx="http://schemas.microsoft.com/office/drawing/2014/chartex" xmlns:cx1="http://schemas.microsoft.com/office/drawing/2015/9/8/chartex" xmlns:cx2="http://schemas.microsoft.com/office/drawing/2015/10/21/chartex" xmlns:cx3="http://schemas.microsoft.com/office/drawing/2016/5/9/chartex" xmlns:cx4="http://schemas.microsoft.com/office/drawing/2016/5/10/chartex" xmlns:cx5="http://schemas.microsoft.com/office/drawing/2016/5/11/chartex" xmlns:cx6="http://schemas.microsoft.com/office/drawing/2016/5/12/chartex" xmlns:cx7="http://schemas.microsoft.com/office/drawing/2016/5/13/chartex" xmlns:cx8="http://schemas.microsoft.com/office/drawing/2016/5/14/chartex" xmlns:mc="http://schemas.openxmlformats.org/markup-compatibility/2006" xmlns:aink="http://schemas.microsoft.com/office/drawing/2016/ink" xmlns:am3d="http://schemas.microsoft.com/office/drawing/2017/model3d" xmlns:o="urn:schemas-microsoft-com:office:office" xmlns:r="http://schemas.openxmlformats.org/officeDocument/2006/relationships" xmlns:m="http://schemas.openxmlformats.org/officeDocument/2006/math" xmlns:v="urn:schemas-microsoft-com:vml" xmlns:wp14="http://schemas.microsoft.com/office/word/2010/wordprocessingDrawing" xmlns:wp="http://schemas.openxmlformats.org/drawingml/2006/wordprocessingDrawing" xmlns:w10="urn:schemas-microsoft-com:office:word" xmlns:w="http://schemas.openxmlformats.org/wordprocessingml/2006/main" xmlns:w14="http://schemas.microsoft.com/office/word/2010/wordml" xmlns:w15="http://schemas.microsoft.com/office/word/2012/wordml" xmlns:w16cex="http://schemas.microsoft.com/office/word/2018/wordml/cex" xmlns:w16cid="http://schemas.microsoft.com/office/word/2016/wordml/cid" xmlns:w16="http://schemas.microsoft.com/office/word/2018/wordml" xmlns:w16sdtdh="http://schemas.microsoft.com/office/word/2020/wordml/sdtdatahash" xmlns:w16se="http://schemas.microsoft.com/office/word/2015/wordml/symex" xmlns:wpg="http://schemas.microsoft.com/office/word/2010/wordprocessingGroup" xmlns:wpi="http://schemas.microsoft.com/office/word/2010/wordprocessingInk" xmlns:wne="http://schemas.microsoft.com/office/word/2006/wordml" xmlns:wps="http://schemas.microsoft.com/office/word/2010/wordprocessingShape" mc:Ignorable="w14 w15 w16se w16cid w16 w16cex w16sdtdh wp14">
   <w:body>
+    <w:p>
+      <w:pPr>
+        <w:pStyle w:val="Heading1"/>
+        <w:rPr>
+          <w:lang w:val="en-CA"/>
+        </w:rPr>
+      </w:pPr>
+      <w:r>
+        <w:rPr>
+          <w:lang w:val="en-CA"/>
+        </w:rPr>
+        <w:t>Problems/Suggestions on Database Structure</w:t>
+      </w:r>
+    </w:p>
+    <w:p>
+      <w:pPr>
+        <w:rPr>
+          <w:lang w:val="en-CA"/>
+        </w:rPr>
+      </w:pPr>
+    </w:p>
+    <w:p>
+      <w:pPr>
+        <w:rPr>
+          <w:lang w:val="en-CA"/>
+        </w:rPr>
+      </w:pPr>
+    </w:p>
+    <w:tbl>
+      <w:tblPr>
+        <w:tblStyle w:val="TableGrid"/>
+        <w:tblW w:w="0" w:type="auto"/>
+        <w:tblLook w:val="04A0" w:firstRow="1" w:lastRow="0" w:firstColumn="1" w:lastColumn="0" w:noHBand="0" w:noVBand="1"/>
+      </w:tblPr>
+      <w:tblGrid>
+        <w:gridCol w:w="562"/>
+        <w:gridCol w:w="8788"/>
+      </w:tblGrid>
+      <w:tr>
+        <w:tc>
+          <w:tcPr>
+            <w:tcW w:w="9350" w:type="dxa"/>
+            <w:gridSpan w:val="2"/>
+          </w:tcPr>
+          <w:p>
+            <w:pPr>
+              <w:rPr>
+                <w:b/>
+                <w:bCs/>
+                <w:lang w:val="en-CA"/>
+              </w:rPr>
+            </w:pPr>
+            <w:bookmarkStart w:id="0" w:name="_Hlk105883185"/>
+            <w:r>
+              <w:rPr>
+                <w:b/>
+                <w:bCs/>
+                <w:lang w:val="en-CA"/>
+              </w:rPr>
+              <w:t>c</w:t>
+            </w:r>
+            <w:r>
+              <w:rPr>
+                <w:b/>
+                <w:bCs/>
+                <w:lang w:val="en-CA"/>
+              </w:rPr>
+              <w:t>ategories</w:t>
+            </w:r>
+          </w:p>
+        </w:tc>
+      </w:tr>
+      <w:tr>
+        <w:trPr>
+          <w:trHeight w:val="593"/>
+        </w:trPr>
+        <w:tc>
+          <w:tcPr>
+            <w:tcW w:w="562" w:type="dxa"/>
+          </w:tcPr>
+          <w:p>
+            <w:pPr>
+              <w:rPr>
+                <w:lang w:val="en-CA"/>
+              </w:rPr>
+            </w:pPr>
+            <w:r>
+              <w:rPr>
+                <w:lang w:val="en-CA"/>
+              </w:rPr>
+              <w:t>1.</w:t>
+            </w:r>
+          </w:p>
+        </w:tc>
+        <w:tc>
+          <w:tcPr>
+            <w:tcW w:w="8788" w:type="dxa"/>
+          </w:tcPr>
+          <w:p>
+            <w:pPr>
+              <w:spacing w:after="100" w:line="276" w:lineRule="auto"/>
+              <w:rPr>
+                <w:lang w:val="en-CA"/>
+              </w:rPr>
+            </w:pPr>
+            <w:r>
+              <w:rPr>
+                <w:lang w:val="en-CA"/>
+              </w:rPr>
+              <w:t>T</w:t>
+            </w:r>
+            <w:r>
+              <w:rPr>
+                <w:lang w:val="en-CA"/>
+              </w:rPr>
+              <w:t xml:space="preserve">he </w:t>
+            </w:r>
+            <w:r>
+              <w:rPr>
+                <w:lang w:val="en-CA"/>
+              </w:rPr>
+              <w:t xml:space="preserve">data type for the </w:t>
+            </w:r>
+            <w:r>
+              <w:rPr>
+                <w:lang w:val="en-CA"/>
+              </w:rPr>
+              <w:t>“active” field should not be “bigint”. The intent of the “active” field is to hold a true/false value, therefore the data type should either be a “bool” or “</w:t>
+            </w:r>
+            <w:proofErr w:type="gramStart"/>
+            <w:r>
+              <w:rPr>
+                <w:lang w:val="en-CA"/>
+              </w:rPr>
+              <w:t>tinyint(</w:t>
+            </w:r>
+            <w:proofErr w:type="gramEnd"/>
+            <w:r>
+              <w:rPr>
+                <w:lang w:val="en-CA"/>
+              </w:rPr>
+              <w:t>1)”.</w:t>
+            </w:r>
+          </w:p>
+        </w:tc>
+      </w:tr>
+      <w:tr>
+        <w:tc>
+          <w:tcPr>
+            <w:tcW w:w="562" w:type="dxa"/>
+          </w:tcPr>
+          <w:p>
+            <w:r>
+              <w:t>2.</w:t>
+            </w:r>
+          </w:p>
+        </w:tc>
+        <w:tc>
+          <w:tcPr>
+            <w:tcW w:w="8788" w:type="dxa"/>
+          </w:tcPr>
+          <w:p>
+            <w:pPr>
+              <w:spacing w:after="100" w:line="276" w:lineRule="auto"/>
+              <w:rPr>
+                <w:lang w:val="en-CA"/>
+              </w:rPr>
+            </w:pPr>
+            <w:r>
+              <w:rPr>
+                <w:lang w:val="en-CA"/>
+              </w:rPr>
+              <w:t>The entries for the “parent_id” field should be “null” if the category does not belong to a parent category, instead of referencing a non</w:t>
+            </w:r>
+            <w:r>
+              <w:rPr>
+                <w:lang w:val="en-CA"/>
+              </w:rPr>
+              <w:t>-</w:t>
+            </w:r>
+            <w:r>
+              <w:rPr>
+                <w:lang w:val="en-CA"/>
+              </w:rPr>
+              <w:t>existent id such as “0”.</w:t>
+            </w:r>
+          </w:p>
+        </w:tc>
+      </w:tr>
+      <w:tr>
+        <w:tc>
+          <w:tcPr>
+            <w:tcW w:w="562" w:type="dxa"/>
+          </w:tcPr>
+          <w:p>
+            <w:pPr>
+              <w:rPr>
+                <w:lang w:val="en-CA"/>
+              </w:rPr>
+            </w:pPr>
+            <w:r>
+              <w:rPr>
+                <w:lang w:val="en-CA"/>
+              </w:rPr>
+              <w:t>3.</w:t>
+            </w:r>
+          </w:p>
+        </w:tc>
+        <w:tc>
+          <w:tcPr>
+            <w:tcW w:w="8788" w:type="dxa"/>
+          </w:tcPr>
+          <w:p>
+            <w:pPr>
+              <w:spacing w:after="100" w:line="276" w:lineRule="auto"/>
+              <w:rPr>
+                <w:lang w:val="en-CA"/>
+              </w:rPr>
+            </w:pPr>
+            <w:r>
+              <w:rPr>
+                <w:lang w:val="en-CA"/>
+              </w:rPr>
+              <w:t>The “name” field should be not be “nullable”</w:t>
+            </w:r>
+            <w:r>
+              <w:rPr>
+                <w:lang w:val="en-CA"/>
+              </w:rPr>
+              <w:t>. A</w:t>
+            </w:r>
+            <w:r>
+              <w:rPr>
+                <w:lang w:val="en-CA"/>
+              </w:rPr>
+              <w:t xml:space="preserve"> category </w:t>
+            </w:r>
+            <w:r>
+              <w:rPr>
+                <w:lang w:val="en-CA"/>
+              </w:rPr>
+              <w:t>should at least have a name.</w:t>
+            </w:r>
+          </w:p>
+        </w:tc>
+      </w:tr>
+      <w:tr>
+        <w:tc>
+          <w:tcPr>
+            <w:tcW w:w="562" w:type="dxa"/>
+          </w:tcPr>
+          <w:p>
+            <w:pPr>
+              <w:rPr>
+                <w:lang w:val="en-CA"/>
+              </w:rPr>
+            </w:pPr>
+            <w:r>
+              <w:rPr>
+                <w:lang w:val="en-CA"/>
+              </w:rPr>
+              <w:t>4.</w:t>
+            </w:r>
+          </w:p>
+        </w:tc>
+        <w:tc>
+          <w:tcPr>
+            <w:tcW w:w="8788" w:type="dxa"/>
+          </w:tcPr>
+          <w:p>
+            <w:pPr>
+              <w:spacing w:after="100" w:line="276" w:lineRule="auto"/>
+              <w:rPr>
+                <w:lang w:val="en-CA"/>
+              </w:rPr>
+            </w:pPr>
+            <w:bookmarkStart w:id="1" w:name="_Hlk105954452"/>
+            <w:r>
+              <w:rPr>
+                <w:lang w:val="en-CA"/>
+              </w:rPr>
+              <w:t>The “active” field name can possibly be changed to “is_active” to further reflect that the field is supposed to be a boolean data type.</w:t>
+            </w:r>
+            <w:bookmarkEnd w:id="1"/>
+          </w:p>
+        </w:tc>
+      </w:tr>
+      <w:bookmarkEnd w:id="0"/>
+    </w:tbl>
+    <w:p>
+      <w:pPr>
+        <w:rPr>
+          <w:lang w:val="en-CA"/>
+        </w:rPr>
+      </w:pPr>
+    </w:p>
+    <w:p>
+      <w:pPr>
+        <w:rPr>
+          <w:lang w:val="en-CA"/>
+        </w:rPr>
+      </w:pPr>
+    </w:p>
+    <w:tbl>
+      <w:tblPr>
+        <w:tblStyle w:val="TableGrid"/>
+        <w:tblW w:w="0" w:type="auto"/>
+        <w:tblLook w:val="04A0" w:firstRow="1" w:lastRow="0" w:firstColumn="1" w:lastColumn="0" w:noHBand="0" w:noVBand="1"/>
+      </w:tblPr>
+      <w:tblGrid>
+        <w:gridCol w:w="562"/>
+        <w:gridCol w:w="8788"/>
+      </w:tblGrid>
+      <w:tr>
+        <w:tc>
+          <w:tcPr>
+            <w:tcW w:w="9350" w:type="dxa"/>
+            <w:gridSpan w:val="2"/>
+          </w:tcPr>
+          <w:p>
+            <w:pPr>
+              <w:rPr>
+                <w:b/>
+                <w:bCs/>
+                <w:lang w:val="en-CA"/>
+              </w:rPr>
+            </w:pPr>
+            <w:r>
+              <w:rPr>
+                <w:b/>
+                <w:bCs/>
+                <w:lang w:val="en-CA"/>
+              </w:rPr>
+              <w:t>category_product</w:t>
+            </w:r>
+          </w:p>
+        </w:tc>
+      </w:tr>
+      <w:tr>
+        <w:tc>
+          <w:tcPr>
+            <w:tcW w:w="562" w:type="dxa"/>
+          </w:tcPr>
+          <w:p>
+            <w:pPr>
+              <w:rPr>
+                <w:lang w:val="en-CA"/>
+              </w:rPr>
+            </w:pPr>
+            <w:r>
+              <w:rPr>
+                <w:lang w:val="en-CA"/>
+              </w:rPr>
+              <w:t>1.</w:t>
+            </w:r>
+          </w:p>
+        </w:tc>
+        <w:tc>
+          <w:tcPr>
+            <w:tcW w:w="8788" w:type="dxa"/>
+          </w:tcPr>
+          <w:p>
+            <w:pPr>
+              <w:spacing w:after="100" w:line="276" w:lineRule="auto"/>
+              <w:rPr>
+                <w:lang w:val="en-CA"/>
+              </w:rPr>
+            </w:pPr>
+            <w:r>
+              <w:rPr>
+                <w:lang w:val="en-CA"/>
+              </w:rPr>
+              <w:t>The data type for the</w:t>
+            </w:r>
+            <w:r>
+              <w:rPr>
+                <w:lang w:val="en-CA"/>
+              </w:rPr>
+              <w:t xml:space="preserve"> “active” field should not be “int”. The intent of the “active” field is to hold a true/false value, therefore the data type should either be a “bool” or “</w:t>
+            </w:r>
+            <w:proofErr w:type="gramStart"/>
+            <w:r>
+              <w:rPr>
+                <w:lang w:val="en-CA"/>
+              </w:rPr>
+              <w:t>tinyint(</w:t>
+            </w:r>
+            <w:proofErr w:type="gramEnd"/>
+            <w:r>
+              <w:rPr>
+                <w:lang w:val="en-CA"/>
+              </w:rPr>
+              <w:t>1)”.</w:t>
+            </w:r>
+          </w:p>
+        </w:tc>
+      </w:tr>
+      <w:tr>
+        <w:tc>
+          <w:tcPr>
+            <w:tcW w:w="562" w:type="dxa"/>
+          </w:tcPr>
+          <w:p>
+            <w:r>
+              <w:t>2.</w:t>
+            </w:r>
+          </w:p>
+        </w:tc>
+        <w:tc>
+          <w:tcPr>
+            <w:tcW w:w="8788" w:type="dxa"/>
+          </w:tcPr>
+          <w:p>
+            <w:pPr>
+              <w:spacing w:after="100" w:line="276" w:lineRule="auto"/>
+              <w:rPr>
+                <w:lang w:val="en-CA"/>
+              </w:rPr>
+            </w:pPr>
+            <w:r>
+              <w:rPr>
+                <w:lang w:val="en-CA"/>
+              </w:rPr>
+              <w:t>The default value for the “active” field should not be “null”</w:t>
+            </w:r>
+            <w:r>
+              <w:rPr>
+                <w:lang w:val="en-CA"/>
+              </w:rPr>
+              <w:t>, and the field itself should not be “nullable”.</w:t>
+            </w:r>
+            <w:r>
+              <w:rPr>
+                <w:lang w:val="en-CA"/>
+              </w:rPr>
+              <w:t xml:space="preserve"> </w:t>
+            </w:r>
+            <w:r>
+              <w:rPr>
+                <w:lang w:val="en-CA"/>
+              </w:rPr>
+              <w:t>The default value should be either be “1” or “0”</w:t>
+            </w:r>
+            <w:r>
+              <w:rPr>
+                <w:lang w:val="en-CA"/>
+              </w:rPr>
+              <w:t xml:space="preserve"> </w:t>
+            </w:r>
+            <w:r>
+              <w:rPr>
+                <w:lang w:val="en-CA"/>
+              </w:rPr>
+              <w:t>depending on the business case.</w:t>
+            </w:r>
+          </w:p>
+        </w:tc>
+      </w:tr>
+      <w:tr>
+        <w:tc>
+          <w:tcPr>
+            <w:tcW w:w="562" w:type="dxa"/>
+          </w:tcPr>
+          <w:p>
+            <w:pPr>
+              <w:rPr>
+                <w:lang w:val="en-CA"/>
+              </w:rPr>
+            </w:pPr>
+            <w:r>
+              <w:rPr>
+                <w:lang w:val="en-CA"/>
+              </w:rPr>
+              <w:t>3</w:t>
+            </w:r>
+            <w:r>
+              <w:rPr>
+                <w:lang w:val="en-CA"/>
+              </w:rPr>
+              <w:t>.</w:t>
+            </w:r>
+          </w:p>
+        </w:tc>
+        <w:tc>
+          <w:tcPr>
+            <w:tcW w:w="8788" w:type="dxa"/>
+          </w:tcPr>
+          <w:p>
+            <w:pPr>
+              <w:spacing w:after="100" w:line="276" w:lineRule="auto"/>
+              <w:rPr>
+                <w:lang w:val="en-CA"/>
+              </w:rPr>
+            </w:pPr>
+            <w:r>
+              <w:rPr>
+                <w:lang w:val="en-CA"/>
+              </w:rPr>
+              <w:t>The “category_id” and “product_id” should not be “nullable</w:t>
+            </w:r>
+            <w:r>
+              <w:rPr>
+                <w:lang w:val="en-CA"/>
+              </w:rPr>
+              <w:t>”</w:t>
+            </w:r>
+            <w:r>
+              <w:rPr>
+                <w:lang w:val="en-CA"/>
+              </w:rPr>
+              <w:t>.</w:t>
+            </w:r>
+            <w:r>
+              <w:rPr>
+                <w:lang w:val="en-CA"/>
+              </w:rPr>
+              <w:t xml:space="preserve"> If either one of those is missing from the entry, it should not even be entered in the first place.</w:t>
+            </w:r>
+          </w:p>
+        </w:tc>
+      </w:tr>
+      <w:tr>
+        <w:tc>
+          <w:tcPr>
+            <w:tcW w:w="562" w:type="dxa"/>
+          </w:tcPr>
+          <w:p>
+            <w:pPr>
+              <w:rPr>
+                <w:lang w:val="en-CA"/>
+              </w:rPr>
+            </w:pPr>
+            <w:r>
+              <w:rPr>
+                <w:lang w:val="en-CA"/>
+              </w:rPr>
+              <w:t>4.</w:t>
+            </w:r>
+          </w:p>
+        </w:tc>
+        <w:tc>
+          <w:tcPr>
+            <w:tcW w:w="8788" w:type="dxa"/>
+          </w:tcPr>
+          <w:p>
+            <w:pPr>
+              <w:spacing w:after="100" w:line="276" w:lineRule="auto"/>
+              <w:rPr>
+                <w:lang w:val="en-CA"/>
+              </w:rPr>
+            </w:pPr>
+            <w:r>
+              <w:rPr>
+                <w:lang w:val="en-CA"/>
+              </w:rPr>
+              <w:t>The “active” field name can possibly be changed to “is_active” to further reflect that the field is supposed to be a boolean data type.</w:t>
+            </w:r>
+          </w:p>
+        </w:tc>
+      </w:tr>
+    </w:tbl>
+    <w:p>
+      <w:pPr>
+        <w:rPr>
+          <w:lang w:val="en-CA"/>
+        </w:rPr>
+      </w:pPr>
+    </w:p>
+    <w:p>
+      <w:pPr>
+        <w:rPr>
+          <w:lang w:val="en-CA"/>
+        </w:rPr>
+      </w:pPr>
+    </w:p>
+    <w:tbl>
+      <w:tblPr>
+        <w:tblStyle w:val="TableGrid"/>
+        <w:tblW w:w="0" w:type="auto"/>
+        <w:tblLook w:val="04A0" w:firstRow="1" w:lastRow="0" w:firstColumn="1" w:lastColumn="0" w:noHBand="0" w:noVBand="1"/>
+      </w:tblPr>
+      <w:tblGrid>
+        <w:gridCol w:w="562"/>
+        <w:gridCol w:w="8788"/>
+      </w:tblGrid>
+      <w:tr>
+        <w:tc>
+          <w:tcPr>
+            <w:tcW w:w="9350" w:type="dxa"/>
+            <w:gridSpan w:val="2"/>
+          </w:tcPr>
+          <w:p>
+            <w:pPr>
+              <w:rPr>
+                <w:b/>
+                <w:bCs/>
+                <w:lang w:val="en-CA"/>
+              </w:rPr>
+            </w:pPr>
+            <w:bookmarkStart w:id="2" w:name="_Hlk105883741"/>
+            <w:r>
+              <w:rPr>
+                <w:b/>
+                <w:bCs/>
+                <w:lang w:val="en-CA"/>
+              </w:rPr>
+              <w:t>products</w:t>
+            </w:r>
+          </w:p>
+        </w:tc>
+      </w:tr>
+      <w:tr>
+        <w:tc>
+          <w:tcPr>
+            <w:tcW w:w="562" w:type="dxa"/>
+          </w:tcPr>
+          <w:p>
+            <w:pPr>
+              <w:rPr>
+                <w:lang w:val="en-CA"/>
+              </w:rPr>
+            </w:pPr>
+            <w:r>
+              <w:rPr>
+                <w:lang w:val="en-CA"/>
+              </w:rPr>
+              <w:t>1.</w:t>
+            </w:r>
+          </w:p>
+        </w:tc>
+        <w:tc>
+          <w:tcPr>
+            <w:tcW w:w="8788" w:type="dxa"/>
+          </w:tcPr>
+          <w:p>
+            <w:pPr>
+              <w:spacing w:after="100" w:line="276" w:lineRule="auto"/>
+              <w:rPr>
+                <w:lang w:val="en-CA"/>
+              </w:rPr>
+            </w:pPr>
+            <w:bookmarkStart w:id="3" w:name="_Hlk105883182"/>
+            <w:r>
+              <w:rPr>
+                <w:lang w:val="en-CA"/>
+              </w:rPr>
+              <w:t>The data type for the</w:t>
+            </w:r>
+            <w:r>
+              <w:rPr>
+                <w:lang w:val="en-CA"/>
+              </w:rPr>
+              <w:t xml:space="preserve"> “active” field should not be “int”. The intent of the “active” field is to hold a true/false value, therefore the data type should either be a “bool” or “</w:t>
+            </w:r>
+            <w:proofErr w:type="gramStart"/>
+            <w:r>
+              <w:rPr>
+                <w:lang w:val="en-CA"/>
+              </w:rPr>
+              <w:t>tinyint(</w:t>
+            </w:r>
+            <w:proofErr w:type="gramEnd"/>
+            <w:r>
+              <w:rPr>
+                <w:lang w:val="en-CA"/>
+              </w:rPr>
+              <w:t>1)”.</w:t>
+            </w:r>
+            <w:bookmarkEnd w:id="3"/>
+          </w:p>
+        </w:tc>
+      </w:tr>
+      <w:tr>
+        <w:tc>
+          <w:tcPr>
+            <w:tcW w:w="562" w:type="dxa"/>
+          </w:tcPr>
+          <w:p>
+            <w:r>
+              <w:t>2.</w:t>
+            </w:r>
+          </w:p>
+        </w:tc>
+        <w:tc>
+          <w:tcPr>
+            <w:tcW w:w="8788" w:type="dxa"/>
+          </w:tcPr>
+          <w:p>
+            <w:pPr>
+              <w:spacing w:line="276" w:lineRule="auto"/>
+              <w:rPr>
+                <w:lang w:val="en-CA"/>
+              </w:rPr>
+            </w:pPr>
+            <w:r>
+              <w:rPr>
+                <w:lang w:val="en-CA"/>
+              </w:rPr>
+              <w:t xml:space="preserve">The default value for the “active” field should not be “null”. </w:t>
+            </w:r>
+            <w:bookmarkStart w:id="4" w:name="_Hlk105885485"/>
+            <w:r>
+              <w:rPr>
+                <w:lang w:val="en-CA"/>
+              </w:rPr>
+              <w:t>The default value should be either be “1” or “0”</w:t>
+            </w:r>
+            <w:bookmarkEnd w:id="4"/>
+            <w:r>
+              <w:rPr>
+                <w:lang w:val="en-CA"/>
+              </w:rPr>
+              <w:t xml:space="preserve"> </w:t>
+            </w:r>
+            <w:bookmarkStart w:id="5" w:name="_Hlk105941591"/>
+            <w:bookmarkStart w:id="6" w:name="_Hlk105941595"/>
+            <w:r>
+              <w:rPr>
+                <w:lang w:val="en-CA"/>
+              </w:rPr>
+              <w:t>depending on the business case</w:t>
+            </w:r>
+            <w:bookmarkEnd w:id="5"/>
+            <w:r>
+              <w:rPr>
+                <w:lang w:val="en-CA"/>
+              </w:rPr>
+              <w:t>.</w:t>
+            </w:r>
+            <w:bookmarkEnd w:id="6"/>
+          </w:p>
+        </w:tc>
+      </w:tr>
+      <w:tr>
+        <w:tc>
+          <w:tcPr>
+            <w:tcW w:w="562" w:type="dxa"/>
+          </w:tcPr>
+          <w:p>
+            <w:pPr>
+              <w:rPr>
+                <w:lang w:val="en-CA"/>
+              </w:rPr>
+            </w:pPr>
+            <w:r>
+              <w:rPr>
+                <w:lang w:val="en-CA"/>
+              </w:rPr>
+              <w:lastRenderedPageBreak/>
+              <w:t>3.</w:t>
+            </w:r>
+          </w:p>
+        </w:tc>
+        <w:tc>
+          <w:tcPr>
+            <w:tcW w:w="8788" w:type="dxa"/>
+          </w:tcPr>
+          <w:p>
+            <w:pPr>
+              <w:spacing w:line="276" w:lineRule="auto"/>
+              <w:rPr>
+                <w:lang w:val="en-CA"/>
+              </w:rPr>
+            </w:pPr>
+            <w:bookmarkStart w:id="7" w:name="_Hlk105944779"/>
+            <w:r>
+              <w:rPr>
+                <w:lang w:val="en-CA"/>
+              </w:rPr>
+              <w:t>The “name” and “price” fields should not be “nullable”</w:t>
+            </w:r>
+            <w:bookmarkEnd w:id="7"/>
+            <w:r>
+              <w:rPr>
+                <w:lang w:val="en-CA"/>
+              </w:rPr>
+              <w:t xml:space="preserve">. A </w:t>
+            </w:r>
+            <w:r>
+              <w:rPr>
+                <w:lang w:val="en-CA"/>
+              </w:rPr>
+              <w:t>product should at least have a name and a price. If the price is undecided, it can be left as $0.00 and the “active” field set to “0”.</w:t>
+            </w:r>
+          </w:p>
+        </w:tc>
+      </w:tr>
+      <w:tr>
+        <w:tc>
+          <w:tcPr>
+            <w:tcW w:w="562" w:type="dxa"/>
+          </w:tcPr>
+          <w:p>
+            <w:pPr>
+              <w:rPr>
+                <w:lang w:val="en-CA"/>
+              </w:rPr>
+            </w:pPr>
+            <w:r>
+              <w:rPr>
+                <w:lang w:val="en-CA"/>
+              </w:rPr>
+              <w:t>4.</w:t>
+            </w:r>
+          </w:p>
+        </w:tc>
+        <w:tc>
+          <w:tcPr>
+            <w:tcW w:w="8788" w:type="dxa"/>
+          </w:tcPr>
+          <w:p>
+            <w:pPr>
+              <w:spacing w:line="276" w:lineRule="auto"/>
+              <w:rPr>
+                <w:lang w:val="en-CA"/>
+              </w:rPr>
+            </w:pPr>
+            <w:r>
+              <w:rPr>
+                <w:lang w:val="en-CA"/>
+              </w:rPr>
+              <w:t>The “active” field name can possibly be changed to “is_active” to further reflect that the field is supposed to be a boolean data type.</w:t>
+            </w:r>
+          </w:p>
+        </w:tc>
+      </w:tr>
+      <w:bookmarkEnd w:id="2"/>
+    </w:tbl>
     <w:p/>
     <w:sectPr>
       <w:pgSz w:w="12240" w:h="15840"/>
@@ -11,6 +839,278 @@
     </w:sectPr>
   </w:body>
 </w:document>
+</file>
+
+<file path=word/numbering.xml><?xml version="1.0" encoding="utf-8"?>
+<w:numbering xmlns:wpc="http://schemas.microsoft.com/office/word/2010/wordprocessingCanvas" xmlns:cx="http://schemas.microsoft.com/office/drawing/2014/chartex" xmlns:cx1="http://schemas.microsoft.com/office/drawing/2015/9/8/chartex" xmlns:cx2="http://schemas.microsoft.com/office/drawing/2015/10/21/chartex" xmlns:cx3="http://schemas.microsoft.com/office/drawing/2016/5/9/chartex" xmlns:cx4="http://schemas.microsoft.com/office/drawing/2016/5/10/chartex" xmlns:cx5="http://schemas.microsoft.com/office/drawing/2016/5/11/chartex" xmlns:cx6="http://schemas.microsoft.com/office/drawing/2016/5/12/chartex" xmlns:cx7="http://schemas.microsoft.com/office/drawing/2016/5/13/chartex" xmlns:cx8="http://schemas.microsoft.com/office/drawing/2016/5/14/chartex" xmlns:mc="http://schemas.openxmlformats.org/markup-compatibility/2006" xmlns:aink="http://schemas.microsoft.com/office/drawing/2016/ink" xmlns:am3d="http://schemas.microsoft.com/office/drawing/2017/model3d" xmlns:o="urn:schemas-microsoft-com:office:office" xmlns:r="http://schemas.openxmlformats.org/officeDocument/2006/relationships" xmlns:m="http://schemas.openxmlformats.org/officeDocument/2006/math" xmlns:v="urn:schemas-microsoft-com:vml" xmlns:wp14="http://schemas.microsoft.com/office/word/2010/wordprocessingDrawing" xmlns:wp="http://schemas.openxmlformats.org/drawingml/2006/wordprocessingDrawing" xmlns:w10="urn:schemas-microsoft-com:office:word" xmlns:w="http://schemas.openxmlformats.org/wordprocessingml/2006/main" xmlns:w14="http://schemas.microsoft.com/office/word/2010/wordml" xmlns:w15="http://schemas.microsoft.com/office/word/2012/wordml" xmlns:w16cex="http://schemas.microsoft.com/office/word/2018/wordml/cex" xmlns:w16cid="http://schemas.microsoft.com/office/word/2016/wordml/cid" xmlns:w16="http://schemas.microsoft.com/office/word/2018/wordml" xmlns:w16sdtdh="http://schemas.microsoft.com/office/word/2020/wordml/sdtdatahash" xmlns:w16se="http://schemas.microsoft.com/office/word/2015/wordml/symex" xmlns:wpg="http://schemas.microsoft.com/office/word/2010/wordprocessingGroup" xmlns:wpi="http://schemas.microsoft.com/office/word/2010/wordprocessingInk" xmlns:wne="http://schemas.microsoft.com/office/word/2006/wordml" xmlns:wps="http://schemas.microsoft.com/office/word/2010/wordprocessingShape" mc:Ignorable="w14 w15 w16se w16cid w16 w16cex w16sdtdh wp14">
+  <w:abstractNum w:abstractNumId="0" w15:restartNumberingAfterBreak="0">
+    <w:nsid w:val="2CE039AF"/>
+    <w:multiLevelType w:val="hybridMultilevel"/>
+    <w:tmpl w:val="624EDB32"/>
+    <w:lvl w:ilvl="0" w:tplc="FFFFFFFF">
+      <w:start w:val="1"/>
+      <w:numFmt w:val="decimal"/>
+      <w:lvlText w:val="%1."/>
+      <w:lvlJc w:val="left"/>
+      <w:pPr>
+        <w:ind w:left="720" w:hanging="360"/>
+      </w:pPr>
+    </w:lvl>
+    <w:lvl w:ilvl="1" w:tplc="FFFFFFFF" w:tentative="1">
+      <w:start w:val="1"/>
+      <w:numFmt w:val="lowerLetter"/>
+      <w:lvlText w:val="%2."/>
+      <w:lvlJc w:val="left"/>
+      <w:pPr>
+        <w:ind w:left="1440" w:hanging="360"/>
+      </w:pPr>
+    </w:lvl>
+    <w:lvl w:ilvl="2" w:tplc="FFFFFFFF" w:tentative="1">
+      <w:start w:val="1"/>
+      <w:numFmt w:val="lowerRoman"/>
+      <w:lvlText w:val="%3."/>
+      <w:lvlJc w:val="right"/>
+      <w:pPr>
+        <w:ind w:left="2160" w:hanging="180"/>
+      </w:pPr>
+    </w:lvl>
+    <w:lvl w:ilvl="3" w:tplc="FFFFFFFF" w:tentative="1">
+      <w:start w:val="1"/>
+      <w:numFmt w:val="decimal"/>
+      <w:lvlText w:val="%4."/>
+      <w:lvlJc w:val="left"/>
+      <w:pPr>
+        <w:ind w:left="2880" w:hanging="360"/>
+      </w:pPr>
+    </w:lvl>
+    <w:lvl w:ilvl="4" w:tplc="FFFFFFFF" w:tentative="1">
+      <w:start w:val="1"/>
+      <w:numFmt w:val="lowerLetter"/>
+      <w:lvlText w:val="%5."/>
+      <w:lvlJc w:val="left"/>
+      <w:pPr>
+        <w:ind w:left="3600" w:hanging="360"/>
+      </w:pPr>
+    </w:lvl>
+    <w:lvl w:ilvl="5" w:tplc="FFFFFFFF" w:tentative="1">
+      <w:start w:val="1"/>
+      <w:numFmt w:val="lowerRoman"/>
+      <w:lvlText w:val="%6."/>
+      <w:lvlJc w:val="right"/>
+      <w:pPr>
+        <w:ind w:left="4320" w:hanging="180"/>
+      </w:pPr>
+    </w:lvl>
+    <w:lvl w:ilvl="6" w:tplc="FFFFFFFF" w:tentative="1">
+      <w:start w:val="1"/>
+      <w:numFmt w:val="decimal"/>
+      <w:lvlText w:val="%7."/>
+      <w:lvlJc w:val="left"/>
+      <w:pPr>
+        <w:ind w:left="5040" w:hanging="360"/>
+      </w:pPr>
+    </w:lvl>
+    <w:lvl w:ilvl="7" w:tplc="FFFFFFFF" w:tentative="1">
+      <w:start w:val="1"/>
+      <w:numFmt w:val="lowerLetter"/>
+      <w:lvlText w:val="%8."/>
+      <w:lvlJc w:val="left"/>
+      <w:pPr>
+        <w:ind w:left="5760" w:hanging="360"/>
+      </w:pPr>
+    </w:lvl>
+    <w:lvl w:ilvl="8" w:tplc="FFFFFFFF" w:tentative="1">
+      <w:start w:val="1"/>
+      <w:numFmt w:val="lowerRoman"/>
+      <w:lvlText w:val="%9."/>
+      <w:lvlJc w:val="right"/>
+      <w:pPr>
+        <w:ind w:left="6480" w:hanging="180"/>
+      </w:pPr>
+    </w:lvl>
+  </w:abstractNum>
+  <w:abstractNum w:abstractNumId="1" w15:restartNumberingAfterBreak="0">
+    <w:nsid w:val="43850F58"/>
+    <w:multiLevelType w:val="hybridMultilevel"/>
+    <w:tmpl w:val="624EDB32"/>
+    <w:lvl w:ilvl="0" w:tplc="FFFFFFFF">
+      <w:start w:val="1"/>
+      <w:numFmt w:val="decimal"/>
+      <w:lvlText w:val="%1."/>
+      <w:lvlJc w:val="left"/>
+      <w:pPr>
+        <w:ind w:left="720" w:hanging="360"/>
+      </w:pPr>
+    </w:lvl>
+    <w:lvl w:ilvl="1" w:tplc="FFFFFFFF" w:tentative="1">
+      <w:start w:val="1"/>
+      <w:numFmt w:val="lowerLetter"/>
+      <w:lvlText w:val="%2."/>
+      <w:lvlJc w:val="left"/>
+      <w:pPr>
+        <w:ind w:left="1440" w:hanging="360"/>
+      </w:pPr>
+    </w:lvl>
+    <w:lvl w:ilvl="2" w:tplc="FFFFFFFF" w:tentative="1">
+      <w:start w:val="1"/>
+      <w:numFmt w:val="lowerRoman"/>
+      <w:lvlText w:val="%3."/>
+      <w:lvlJc w:val="right"/>
+      <w:pPr>
+        <w:ind w:left="2160" w:hanging="180"/>
+      </w:pPr>
+    </w:lvl>
+    <w:lvl w:ilvl="3" w:tplc="FFFFFFFF" w:tentative="1">
+      <w:start w:val="1"/>
+      <w:numFmt w:val="decimal"/>
+      <w:lvlText w:val="%4."/>
+      <w:lvlJc w:val="left"/>
+      <w:pPr>
+        <w:ind w:left="2880" w:hanging="360"/>
+      </w:pPr>
+    </w:lvl>
+    <w:lvl w:ilvl="4" w:tplc="FFFFFFFF" w:tentative="1">
+      <w:start w:val="1"/>
+      <w:numFmt w:val="lowerLetter"/>
+      <w:lvlText w:val="%5."/>
+      <w:lvlJc w:val="left"/>
+      <w:pPr>
+        <w:ind w:left="3600" w:hanging="360"/>
+      </w:pPr>
+    </w:lvl>
+    <w:lvl w:ilvl="5" w:tplc="FFFFFFFF" w:tentative="1">
+      <w:start w:val="1"/>
+      <w:numFmt w:val="lowerRoman"/>
+      <w:lvlText w:val="%6."/>
+      <w:lvlJc w:val="right"/>
+      <w:pPr>
+        <w:ind w:left="4320" w:hanging="180"/>
+      </w:pPr>
+    </w:lvl>
+    <w:lvl w:ilvl="6" w:tplc="FFFFFFFF" w:tentative="1">
+      <w:start w:val="1"/>
+      <w:numFmt w:val="decimal"/>
+      <w:lvlText w:val="%7."/>
+      <w:lvlJc w:val="left"/>
+      <w:pPr>
+        <w:ind w:left="5040" w:hanging="360"/>
+      </w:pPr>
+    </w:lvl>
+    <w:lvl w:ilvl="7" w:tplc="FFFFFFFF" w:tentative="1">
+      <w:start w:val="1"/>
+      <w:numFmt w:val="lowerLetter"/>
+      <w:lvlText w:val="%8."/>
+      <w:lvlJc w:val="left"/>
+      <w:pPr>
+        <w:ind w:left="5760" w:hanging="360"/>
+      </w:pPr>
+    </w:lvl>
+    <w:lvl w:ilvl="8" w:tplc="FFFFFFFF" w:tentative="1">
+      <w:start w:val="1"/>
+      <w:numFmt w:val="lowerRoman"/>
+      <w:lvlText w:val="%9."/>
+      <w:lvlJc w:val="right"/>
+      <w:pPr>
+        <w:ind w:left="6480" w:hanging="180"/>
+      </w:pPr>
+    </w:lvl>
+  </w:abstractNum>
+  <w:abstractNum w:abstractNumId="2" w15:restartNumberingAfterBreak="0">
+    <w:nsid w:val="5C740C36"/>
+    <w:multiLevelType w:val="hybridMultilevel"/>
+    <w:tmpl w:val="624EDB32"/>
+    <w:lvl w:ilvl="0" w:tplc="0409000F">
+      <w:start w:val="1"/>
+      <w:numFmt w:val="decimal"/>
+      <w:lvlText w:val="%1."/>
+      <w:lvlJc w:val="left"/>
+      <w:pPr>
+        <w:ind w:left="720" w:hanging="360"/>
+      </w:pPr>
+    </w:lvl>
+    <w:lvl w:ilvl="1" w:tplc="04090019" w:tentative="1">
+      <w:start w:val="1"/>
+      <w:numFmt w:val="lowerLetter"/>
+      <w:lvlText w:val="%2."/>
+      <w:lvlJc w:val="left"/>
+      <w:pPr>
+        <w:ind w:left="1440" w:hanging="360"/>
+      </w:pPr>
+    </w:lvl>
+    <w:lvl w:ilvl="2" w:tplc="0409001B" w:tentative="1">
+      <w:start w:val="1"/>
+      <w:numFmt w:val="lowerRoman"/>
+      <w:lvlText w:val="%3."/>
+      <w:lvlJc w:val="right"/>
+      <w:pPr>
+        <w:ind w:left="2160" w:hanging="180"/>
+      </w:pPr>
+    </w:lvl>
+    <w:lvl w:ilvl="3" w:tplc="0409000F" w:tentative="1">
+      <w:start w:val="1"/>
+      <w:numFmt w:val="decimal"/>
+      <w:lvlText w:val="%4."/>
+      <w:lvlJc w:val="left"/>
+      <w:pPr>
+        <w:ind w:left="2880" w:hanging="360"/>
+      </w:pPr>
+    </w:lvl>
+    <w:lvl w:ilvl="4" w:tplc="04090019" w:tentative="1">
+      <w:start w:val="1"/>
+      <w:numFmt w:val="lowerLetter"/>
+      <w:lvlText w:val="%5."/>
+      <w:lvlJc w:val="left"/>
+      <w:pPr>
+        <w:ind w:left="3600" w:hanging="360"/>
+      </w:pPr>
+    </w:lvl>
+    <w:lvl w:ilvl="5" w:tplc="0409001B" w:tentative="1">
+      <w:start w:val="1"/>
+      <w:numFmt w:val="lowerRoman"/>
+      <w:lvlText w:val="%6."/>
+      <w:lvlJc w:val="right"/>
+      <w:pPr>
+        <w:ind w:left="4320" w:hanging="180"/>
+      </w:pPr>
+    </w:lvl>
+    <w:lvl w:ilvl="6" w:tplc="0409000F" w:tentative="1">
+      <w:start w:val="1"/>
+      <w:numFmt w:val="decimal"/>
+      <w:lvlText w:val="%7."/>
+      <w:lvlJc w:val="left"/>
+      <w:pPr>
+        <w:ind w:left="5040" w:hanging="360"/>
+      </w:pPr>
+    </w:lvl>
+    <w:lvl w:ilvl="7" w:tplc="04090019" w:tentative="1">
+      <w:start w:val="1"/>
+      <w:numFmt w:val="lowerLetter"/>
+      <w:lvlText w:val="%8."/>
+      <w:lvlJc w:val="left"/>
+      <w:pPr>
+        <w:ind w:left="5760" w:hanging="360"/>
+      </w:pPr>
+    </w:lvl>
+    <w:lvl w:ilvl="8" w:tplc="0409001B" w:tentative="1">
+      <w:start w:val="1"/>
+      <w:numFmt w:val="lowerRoman"/>
+      <w:lvlText w:val="%9."/>
+      <w:lvlJc w:val="right"/>
+      <w:pPr>
+        <w:ind w:left="6480" w:hanging="180"/>
+      </w:pPr>
+    </w:lvl>
+  </w:abstractNum>
+  <w:num w:numId="1">
+    <w:abstractNumId w:val="2"/>
+  </w:num>
+  <w:num w:numId="2">
+    <w:abstractNumId w:val="1"/>
+  </w:num>
+  <w:num w:numId="3">
+    <w:abstractNumId w:val="0"/>
+  </w:num>
+</w:numbering>
 </file>
 
 <file path=word/styles.xml><?xml version="1.0" encoding="utf-8"?>
@@ -132,6 +1232,7 @@
     <w:lsdException w:name="HTML Sample" w:semiHidden="1" w:unhideWhenUsed="1"/>
     <w:lsdException w:name="HTML Typewriter" w:semiHidden="1" w:unhideWhenUsed="1"/>
     <w:lsdException w:name="HTML Variable" w:semiHidden="1" w:unhideWhenUsed="1"/>
+    <w:lsdException w:name="Normal Table" w:semiHidden="1" w:unhideWhenUsed="1"/>
     <w:lsdException w:name="annotation subject" w:semiHidden="1" w:unhideWhenUsed="1"/>
     <w:lsdException w:name="No List" w:semiHidden="1" w:unhideWhenUsed="1"/>
     <w:lsdException w:name="Outline List 1" w:semiHidden="1" w:unhideWhenUsed="1"/>
@@ -178,8 +1279,10 @@
     <w:lsdException w:name="Table Subtle 2" w:semiHidden="1" w:unhideWhenUsed="1"/>
     <w:lsdException w:name="Table Web 1" w:semiHidden="1" w:unhideWhenUsed="1"/>
     <w:lsdException w:name="Table Web 2" w:semiHidden="1" w:unhideWhenUsed="1"/>
+    <w:lsdException w:name="Table Web 3" w:semiHidden="1" w:unhideWhenUsed="1"/>
     <w:lsdException w:name="Balloon Text" w:semiHidden="1" w:unhideWhenUsed="1"/>
     <w:lsdException w:name="Table Grid" w:uiPriority="39"/>
+    <w:lsdException w:name="Table Theme" w:semiHidden="1" w:unhideWhenUsed="1"/>
     <w:lsdException w:name="Placeholder Text" w:semiHidden="1"/>
     <w:lsdException w:name="No Spacing" w:uiPriority="1" w:qFormat="1"/>
     <w:lsdException w:name="Light Shading" w:uiPriority="60"/>
@@ -402,6 +1505,28 @@
   <w:style w:type="paragraph" w:default="1" w:styleId="Normal">
     <w:name w:val="Normal"/>
     <w:qFormat/>
+    <w:rsid w:val="00811E92"/>
+  </w:style>
+  <w:style w:type="paragraph" w:styleId="Heading1">
+    <w:name w:val="heading 1"/>
+    <w:basedOn w:val="Normal"/>
+    <w:next w:val="Normal"/>
+    <w:link w:val="Heading1Char"/>
+    <w:uiPriority w:val="9"/>
+    <w:qFormat/>
+    <w:rsid w:val="00AA78EE"/>
+    <w:pPr>
+      <w:keepNext/>
+      <w:keepLines/>
+      <w:spacing w:before="240"/>
+      <w:outlineLvl w:val="0"/>
+    </w:pPr>
+    <w:rPr>
+      <w:rFonts w:asciiTheme="majorHAnsi" w:eastAsiaTheme="majorEastAsia" w:hAnsiTheme="majorHAnsi" w:cstheme="majorBidi"/>
+      <w:color w:val="2F5496" w:themeColor="accent1" w:themeShade="BF"/>
+      <w:sz w:val="32"/>
+      <w:szCs w:val="32"/>
+    </w:rPr>
   </w:style>
   <w:style w:type="character" w:default="1" w:styleId="DefaultParagraphFont">
     <w:name w:val="Default Paragraph Font"/>
@@ -429,6 +1554,79 @@
     <w:uiPriority w:val="99"/>
     <w:semiHidden/>
     <w:unhideWhenUsed/>
+  </w:style>
+  <w:style w:type="paragraph" w:styleId="Title">
+    <w:name w:val="Title"/>
+    <w:basedOn w:val="Normal"/>
+    <w:next w:val="Normal"/>
+    <w:link w:val="TitleChar"/>
+    <w:uiPriority w:val="10"/>
+    <w:qFormat/>
+    <w:rsid w:val="00AA78EE"/>
+    <w:pPr>
+      <w:contextualSpacing/>
+    </w:pPr>
+    <w:rPr>
+      <w:rFonts w:asciiTheme="majorHAnsi" w:eastAsiaTheme="majorEastAsia" w:hAnsiTheme="majorHAnsi" w:cstheme="majorBidi"/>
+      <w:spacing w:val="-10"/>
+      <w:kern w:val="28"/>
+      <w:sz w:val="56"/>
+      <w:szCs w:val="56"/>
+    </w:rPr>
+  </w:style>
+  <w:style w:type="character" w:customStyle="1" w:styleId="TitleChar">
+    <w:name w:val="Title Char"/>
+    <w:basedOn w:val="DefaultParagraphFont"/>
+    <w:link w:val="Title"/>
+    <w:uiPriority w:val="10"/>
+    <w:rsid w:val="00AA78EE"/>
+    <w:rPr>
+      <w:rFonts w:asciiTheme="majorHAnsi" w:eastAsiaTheme="majorEastAsia" w:hAnsiTheme="majorHAnsi" w:cstheme="majorBidi"/>
+      <w:spacing w:val="-10"/>
+      <w:kern w:val="28"/>
+      <w:sz w:val="56"/>
+      <w:szCs w:val="56"/>
+    </w:rPr>
+  </w:style>
+  <w:style w:type="character" w:customStyle="1" w:styleId="Heading1Char">
+    <w:name w:val="Heading 1 Char"/>
+    <w:basedOn w:val="DefaultParagraphFont"/>
+    <w:link w:val="Heading1"/>
+    <w:uiPriority w:val="9"/>
+    <w:rsid w:val="00AA78EE"/>
+    <w:rPr>
+      <w:rFonts w:asciiTheme="majorHAnsi" w:eastAsiaTheme="majorEastAsia" w:hAnsiTheme="majorHAnsi" w:cstheme="majorBidi"/>
+      <w:color w:val="2F5496" w:themeColor="accent1" w:themeShade="BF"/>
+      <w:sz w:val="32"/>
+      <w:szCs w:val="32"/>
+    </w:rPr>
+  </w:style>
+  <w:style w:type="paragraph" w:styleId="ListParagraph">
+    <w:name w:val="List Paragraph"/>
+    <w:basedOn w:val="Normal"/>
+    <w:uiPriority w:val="34"/>
+    <w:qFormat/>
+    <w:rsid w:val="0030245A"/>
+    <w:pPr>
+      <w:ind w:left="720"/>
+      <w:contextualSpacing/>
+    </w:pPr>
+  </w:style>
+  <w:style w:type="table" w:styleId="TableGrid">
+    <w:name w:val="Table Grid"/>
+    <w:basedOn w:val="TableNormal"/>
+    <w:uiPriority w:val="39"/>
+    <w:rsid w:val="00447B65"/>
+    <w:tblPr>
+      <w:tblBorders>
+        <w:top w:val="single" w:sz="4" w:space="0" w:color="auto"/>
+        <w:left w:val="single" w:sz="4" w:space="0" w:color="auto"/>
+        <w:bottom w:val="single" w:sz="4" w:space="0" w:color="auto"/>
+        <w:right w:val="single" w:sz="4" w:space="0" w:color="auto"/>
+        <w:insideH w:val="single" w:sz="4" w:space="0" w:color="auto"/>
+        <w:insideV w:val="single" w:sz="4" w:space="0" w:color="auto"/>
+      </w:tblBorders>
+    </w:tblPr>
   </w:style>
 </w:styles>
 </file>

</xml_diff>

<commit_message>
Add Github Repo to Word Document.
</commit_message>
<xml_diff>
--- a/Laravel_Aaron_Pua.docx
+++ b/Laravel_Aaron_Pua.docx
@@ -22,6 +22,57 @@
           <w:lang w:val="en-CA"/>
         </w:rPr>
       </w:pPr>
+    </w:p>
+    <w:p>
+      <w:pPr>
+        <w:rPr>
+          <w:lang w:val="en-CA"/>
+        </w:rPr>
+      </w:pPr>
+      <w:r>
+        <w:rPr>
+          <w:lang w:val="en-CA"/>
+        </w:rPr>
+        <w:t xml:space="preserve">Github Repo: </w:t>
+      </w:r>
+      <w:bookmarkStart w:id="0" w:name="_Hlk105959028"/>
+      <w:r>
+        <w:rPr>
+          <w:lang w:val="en-CA"/>
+        </w:rPr>
+        <w:fldChar w:fldCharType="begin"/>
+      </w:r>
+      <w:r>
+        <w:rPr>
+          <w:lang w:val="en-CA"/>
+        </w:rPr>
+        <w:instrText xml:space="preserve"> HYPERLINK "https://github.com/AaronPua/Laravel-Challenge" </w:instrText>
+      </w:r>
+      <w:r>
+        <w:rPr>
+          <w:lang w:val="en-CA"/>
+        </w:rPr>
+      </w:r>
+      <w:r>
+        <w:rPr>
+          <w:lang w:val="en-CA"/>
+        </w:rPr>
+        <w:fldChar w:fldCharType="separate"/>
+      </w:r>
+      <w:r>
+        <w:rPr>
+          <w:rStyle w:val="Hyperlink"/>
+          <w:lang w:val="en-CA"/>
+        </w:rPr>
+        <w:t>https://github.com/AaronPua/Laravel-Challenge</w:t>
+      </w:r>
+      <w:bookmarkEnd w:id="0"/>
+      <w:r>
+        <w:rPr>
+          <w:lang w:val="en-CA"/>
+        </w:rPr>
+        <w:fldChar w:fldCharType="end"/>
+      </w:r>
     </w:p>
     <w:p>
       <w:pPr>
@@ -54,7 +105,7 @@
                 <w:lang w:val="en-CA"/>
               </w:rPr>
             </w:pPr>
-            <w:bookmarkStart w:id="0" w:name="_Hlk105883185"/>
+            <w:bookmarkStart w:id="1" w:name="_Hlk105883185"/>
             <w:r>
               <w:rPr>
                 <w:b/>
@@ -129,21 +180,7 @@
               <w:rPr>
                 <w:lang w:val="en-CA"/>
               </w:rPr>
-              <w:t>“active” field should not be “bigint”. The intent of the “active” field is to hold a true/false value, therefore the data type should either be a “bool” or “</w:t>
-            </w:r>
-            <w:proofErr w:type="gramStart"/>
-            <w:r>
-              <w:rPr>
-                <w:lang w:val="en-CA"/>
-              </w:rPr>
-              <w:t>tinyint(</w:t>
-            </w:r>
-            <w:proofErr w:type="gramEnd"/>
-            <w:r>
-              <w:rPr>
-                <w:lang w:val="en-CA"/>
-              </w:rPr>
-              <w:t>1)”.</w:t>
+              <w:t>“active” field should not be “bigint”. The intent of the “active” field is to hold a true/false value, therefore the data type should either be a “bool” or “tinyint(1)”.</w:t>
             </w:r>
           </w:p>
         </w:tc>
@@ -278,18 +315,18 @@
                 <w:lang w:val="en-CA"/>
               </w:rPr>
             </w:pPr>
-            <w:bookmarkStart w:id="1" w:name="_Hlk105954452"/>
+            <w:bookmarkStart w:id="2" w:name="_Hlk105954452"/>
             <w:r>
               <w:rPr>
                 <w:lang w:val="en-CA"/>
               </w:rPr>
               <w:t>The “active” field name can possibly be changed to “is_active” to further reflect that the field is supposed to be a boolean data type.</w:t>
             </w:r>
-            <w:bookmarkEnd w:id="1"/>
+            <w:bookmarkEnd w:id="2"/>
           </w:p>
         </w:tc>
       </w:tr>
-      <w:bookmarkEnd w:id="0"/>
+      <w:bookmarkEnd w:id="1"/>
     </w:tbl>
     <w:p>
       <w:pPr>
@@ -380,21 +417,7 @@
               <w:rPr>
                 <w:lang w:val="en-CA"/>
               </w:rPr>
-              <w:t xml:space="preserve"> “active” field should not be “int”. The intent of the “active” field is to hold a true/false value, therefore the data type should either be a “bool” or “</w:t>
-            </w:r>
-            <w:proofErr w:type="gramStart"/>
-            <w:r>
-              <w:rPr>
-                <w:lang w:val="en-CA"/>
-              </w:rPr>
-              <w:t>tinyint(</w:t>
-            </w:r>
-            <w:proofErr w:type="gramEnd"/>
-            <w:r>
-              <w:rPr>
-                <w:lang w:val="en-CA"/>
-              </w:rPr>
-              <w:t>1)”.</w:t>
+              <w:t xml:space="preserve"> “active” field should not be “int”. The intent of the “active” field is to hold a true/false value, therefore the data type should either be a “bool” or “tinyint(1)”.</w:t>
             </w:r>
           </w:p>
         </w:tc>
@@ -449,13 +472,7 @@
               <w:rPr>
                 <w:lang w:val="en-CA"/>
               </w:rPr>
-              <w:t xml:space="preserve"> </w:t>
-            </w:r>
-            <w:r>
-              <w:rPr>
-                <w:lang w:val="en-CA"/>
-              </w:rPr>
-              <w:t>depending on the business case.</w:t>
+              <w:t xml:space="preserve"> depending on the business case.</w:t>
             </w:r>
           </w:p>
         </w:tc>
@@ -601,7 +618,7 @@
                 <w:lang w:val="en-CA"/>
               </w:rPr>
             </w:pPr>
-            <w:bookmarkStart w:id="2" w:name="_Hlk105883741"/>
+            <w:bookmarkStart w:id="3" w:name="_Hlk105883741"/>
             <w:r>
               <w:rPr>
                 <w:b/>
@@ -643,7 +660,7 @@
                 <w:lang w:val="en-CA"/>
               </w:rPr>
             </w:pPr>
-            <w:bookmarkStart w:id="3" w:name="_Hlk105883182"/>
+            <w:bookmarkStart w:id="4" w:name="_Hlk105883182"/>
             <w:r>
               <w:rPr>
                 <w:lang w:val="en-CA"/>
@@ -654,23 +671,9 @@
               <w:rPr>
                 <w:lang w:val="en-CA"/>
               </w:rPr>
-              <w:t xml:space="preserve"> “active” field should not be “int”. The intent of the “active” field is to hold a true/false value, therefore the data type should either be a “bool” or “</w:t>
-            </w:r>
-            <w:proofErr w:type="gramStart"/>
-            <w:r>
-              <w:rPr>
-                <w:lang w:val="en-CA"/>
-              </w:rPr>
-              <w:t>tinyint(</w:t>
-            </w:r>
-            <w:proofErr w:type="gramEnd"/>
-            <w:r>
-              <w:rPr>
-                <w:lang w:val="en-CA"/>
-              </w:rPr>
-              <w:t>1)”.</w:t>
-            </w:r>
-            <w:bookmarkEnd w:id="3"/>
+              <w:t xml:space="preserve"> “active” field should not be “int”. The intent of the “active” field is to hold a true/false value, therefore the data type should either be a “bool” or “tinyint(1)”.</w:t>
+            </w:r>
+            <w:bookmarkEnd w:id="4"/>
           </w:p>
         </w:tc>
       </w:tr>
@@ -702,36 +705,36 @@
               </w:rPr>
               <w:t xml:space="preserve">The default value for the “active” field should not be “null”. </w:t>
             </w:r>
-            <w:bookmarkStart w:id="4" w:name="_Hlk105885485"/>
+            <w:bookmarkStart w:id="5" w:name="_Hlk105885485"/>
             <w:r>
               <w:rPr>
                 <w:lang w:val="en-CA"/>
               </w:rPr>
               <w:t>The default value should be either be “1” or “0”</w:t>
             </w:r>
-            <w:bookmarkEnd w:id="4"/>
+            <w:bookmarkEnd w:id="5"/>
             <w:r>
               <w:rPr>
                 <w:lang w:val="en-CA"/>
               </w:rPr>
               <w:t xml:space="preserve"> </w:t>
             </w:r>
-            <w:bookmarkStart w:id="5" w:name="_Hlk105941591"/>
-            <w:bookmarkStart w:id="6" w:name="_Hlk105941595"/>
+            <w:bookmarkStart w:id="6" w:name="_Hlk105941591"/>
+            <w:bookmarkStart w:id="7" w:name="_Hlk105941595"/>
             <w:r>
               <w:rPr>
                 <w:lang w:val="en-CA"/>
               </w:rPr>
               <w:t>depending on the business case</w:t>
             </w:r>
-            <w:bookmarkEnd w:id="5"/>
+            <w:bookmarkEnd w:id="6"/>
             <w:r>
               <w:rPr>
                 <w:lang w:val="en-CA"/>
               </w:rPr>
               <w:t>.</w:t>
             </w:r>
-            <w:bookmarkEnd w:id="6"/>
+            <w:bookmarkEnd w:id="7"/>
           </w:p>
         </w:tc>
       </w:tr>
@@ -766,14 +769,14 @@
                 <w:lang w:val="en-CA"/>
               </w:rPr>
             </w:pPr>
-            <w:bookmarkStart w:id="7" w:name="_Hlk105944779"/>
+            <w:bookmarkStart w:id="8" w:name="_Hlk105944779"/>
             <w:r>
               <w:rPr>
                 <w:lang w:val="en-CA"/>
               </w:rPr>
               <w:t>The “name” and “price” fields should not be “nullable”</w:t>
             </w:r>
-            <w:bookmarkEnd w:id="7"/>
+            <w:bookmarkEnd w:id="8"/>
             <w:r>
               <w:rPr>
                 <w:lang w:val="en-CA"/>
@@ -828,7 +831,7 @@
           </w:p>
         </w:tc>
       </w:tr>
-      <w:bookmarkEnd w:id="2"/>
+      <w:bookmarkEnd w:id="3"/>
     </w:tbl>
     <w:p/>
     <w:sectPr>
@@ -1628,6 +1631,27 @@
       </w:tblBorders>
     </w:tblPr>
   </w:style>
+  <w:style w:type="character" w:styleId="Hyperlink">
+    <w:name w:val="Hyperlink"/>
+    <w:basedOn w:val="DefaultParagraphFont"/>
+    <w:uiPriority w:val="99"/>
+    <w:unhideWhenUsed/>
+    <w:rsid w:val="00486701"/>
+    <w:rPr>
+      <w:color w:val="0563C1" w:themeColor="hyperlink"/>
+      <w:u w:val="single"/>
+    </w:rPr>
+  </w:style>
+  <w:style w:type="character" w:styleId="UnresolvedMention">
+    <w:name w:val="Unresolved Mention"/>
+    <w:basedOn w:val="DefaultParagraphFont"/>
+    <w:uiPriority w:val="99"/>
+    <w:rsid w:val="00486701"/>
+    <w:rPr>
+      <w:color w:val="605E5C"/>
+      <w:shd w:val="clear" w:color="auto" w:fill="E1DFDD"/>
+    </w:rPr>
+  </w:style>
 </w:styles>
 </file>
 

</xml_diff>